<commit_message>
docs:update iteration evaulation report
by:maoyankai
</commit_message>
<xml_diff>
--- a/UIPrototype/迭代评估报告 logo.docx
+++ b/UIPrototype/迭代评估报告 logo.docx
@@ -88,6 +88,12 @@
             <w:insideH w:val="single" w:color="auto" w:sz="4" w:space="0"/>
             <w:insideV w:val="single" w:color="auto" w:sz="4" w:space="0"/>
           </w:tblBorders>
+          <w:tblCellMar>
+            <w:top w:w="0" w:type="dxa"/>
+            <w:left w:w="108" w:type="dxa"/>
+            <w:bottom w:w="0" w:type="dxa"/>
+            <w:right w:w="108" w:type="dxa"/>
+          </w:tblCellMar>
         </w:tblPrEx>
         <w:tc>
           <w:tcPr>
@@ -454,6 +460,31 @@
           </w:p>
           <w:p>
             <w:pPr>
+              <w:numPr>
+                <w:ilvl w:val="0"/>
+                <w:numId w:val="1"/>
+              </w:numPr>
+              <w:adjustRightInd w:val="0"/>
+              <w:snapToGrid w:val="0"/>
+              <w:spacing w:line="460" w:lineRule="atLeast"/>
+              <w:ind w:left="420" w:leftChars="0" w:firstLine="0" w:firstLineChars="0"/>
+              <w:rPr>
+                <w:rFonts w:hint="default"/>
+                <w:szCs w:val="21"/>
+                <w:lang w:val="en-US" w:eastAsia="zh-CN"/>
+              </w:rPr>
+            </w:pPr>
+            <w:r>
+              <w:rPr>
+                <w:rFonts w:hint="eastAsia"/>
+                <w:szCs w:val="21"/>
+                <w:lang w:val="en-US" w:eastAsia="zh-CN"/>
+              </w:rPr>
+              <w:t>前端实现可以调整大小的骨架，sidebar和文件树状图</w:t>
+            </w:r>
+          </w:p>
+          <w:p>
+            <w:pPr>
               <w:adjustRightInd w:val="0"/>
               <w:snapToGrid w:val="0"/>
               <w:spacing w:line="460" w:lineRule="atLeast"/>
@@ -531,8 +562,10 @@
                 <w:szCs w:val="21"/>
                 <w:lang w:val="en-US" w:eastAsia="zh-CN"/>
               </w:rPr>
-              <w:t>完成项目的整体设计、完成界面原型，符合老师要求进度</w:t>
-            </w:r>
+              <w:t>完成项目的整体设计、完成界面原型，符合老师要求进度，并且写了部分前端代码</w:t>
+            </w:r>
+            <w:bookmarkStart w:id="0" w:name="_GoBack"/>
+            <w:bookmarkEnd w:id="0"/>
           </w:p>
           <w:p>
             <w:pPr>
@@ -1343,8 +1376,6 @@
                 <w:szCs w:val="21"/>
               </w:rPr>
             </w:pPr>
-            <w:bookmarkStart w:id="0" w:name="_GoBack"/>
-            <w:bookmarkEnd w:id="0"/>
           </w:p>
         </w:tc>
       </w:tr>
@@ -1642,7 +1673,7 @@
     <w:lsdException w:unhideWhenUsed="0" w:uiPriority="0" w:semiHidden="0" w:name="Table Web 2"/>
     <w:lsdException w:unhideWhenUsed="0" w:uiPriority="0" w:semiHidden="0" w:name="Table Web 3"/>
     <w:lsdException w:unhideWhenUsed="0" w:uiPriority="0" w:semiHidden="0" w:name="Balloon Text"/>
-    <w:lsdException w:unhideWhenUsed="0" w:uiPriority="0" w:semiHidden="0" w:name="Table Grid"/>
+    <w:lsdException w:qFormat="1" w:unhideWhenUsed="0" w:uiPriority="0" w:semiHidden="0" w:name="Table Grid"/>
     <w:lsdException w:unhideWhenUsed="0" w:uiPriority="0" w:semiHidden="0" w:name="Table Theme"/>
     <w:lsdException w:unhideWhenUsed="0" w:uiPriority="60" w:semiHidden="0" w:name="Light Shading"/>
     <w:lsdException w:unhideWhenUsed="0" w:uiPriority="61" w:semiHidden="0" w:name="Light List"/>
@@ -1838,6 +1869,7 @@
   <w:style w:type="table" w:styleId="7">
     <w:name w:val="Table Grid"/>
     <w:basedOn w:val="6"/>
+    <w:qFormat/>
     <w:uiPriority w:val="0"/>
     <w:pPr>
       <w:widowControl w:val="0"/>
@@ -1867,6 +1899,7 @@
   <w:style w:type="character" w:customStyle="1" w:styleId="10">
     <w:name w:val="页脚 Char"/>
     <w:link w:val="3"/>
+    <w:qFormat/>
     <w:uiPriority w:val="0"/>
     <w:rPr>
       <w:kern w:val="2"/>

</xml_diff>